<commit_message>
Implement field label formatting in DOCX templates. Added a new function to format specific field labels in bold within the document, enhancing visual clarity. Updated logging to track the formatting process. This change improves the overall presentation of generated documents.
</commit_message>
<xml_diff>
--- a/templates/template_mygov.docx
+++ b/templates/template_mygov.docx
@@ -4,8 +4,9 @@
   <w:body>
     <w:tbl>
       <w:tblPr>
-        <w:tblStyle w:val="ac"/>
+        <w:tblStyle w:val="TableGrid"/>
         <w:tblW w:w="0" w:type="auto"/>
+        <w:tblInd w:w="5" w:type="dxa"/>
         <w:tblLook w:val="04A0" w:firstRow="1" w:lastRow="0" w:firstColumn="1" w:lastColumn="0" w:noHBand="0" w:noVBand="1"/>
       </w:tblPr>
       <w:tblGrid>
@@ -4229,9 +4230,9 @@
     </w:tbl>
     <w:tbl>
       <w:tblPr>
-        <w:tblStyle w:val="ac"/>
+        <w:tblStyle w:val="TableGrid"/>
         <w:tblW w:w="10915" w:type="dxa"/>
-        <w:tblInd w:w="-147" w:type="dxa"/>
+        <w:tblInd w:w="-142" w:type="dxa"/>
         <w:tblLook w:val="04A0" w:firstRow="1" w:lastRow="0" w:firstColumn="1" w:lastColumn="0" w:noHBand="0" w:noVBand="1"/>
       </w:tblPr>
       <w:tblGrid>
@@ -5278,7 +5279,6 @@
         <w:tc>
           <w:tcPr>
             <w:tcW w:w="1470" w:type="dxa"/>
-            <w:vAlign w:val="center"/>
           </w:tcPr>
           <w:p>
             <w:pPr>
@@ -5316,7 +5316,6 @@
         <w:tc>
           <w:tcPr>
             <w:tcW w:w="1701" w:type="dxa"/>
-            <w:vAlign w:val="center"/>
           </w:tcPr>
           <w:p>
             <w:pPr>

</xml_diff>

<commit_message>
Update template_mygov.docx to improve formatting and layout. Added extra spacing for better readability and adjusted the placement of the PIN code and QR code fields. This change enhances the overall presentation of the document.
</commit_message>
<xml_diff>
--- a/templates/template_mygov.docx
+++ b/templates/template_mygov.docx
@@ -4,9 +4,16 @@
   <w:body>
     <w:tbl>
       <w:tblPr>
-        <w:tblStyle w:val="TableGrid"/>
+        <w:tblStyle w:val="ac"/>
         <w:tblW w:w="0" w:type="auto"/>
-        <w:tblInd w:w="5" w:type="dxa"/>
+        <w:tblBorders>
+          <w:top w:val="none" w:sz="0" w:space="0" w:color="auto"/>
+          <w:left w:val="none" w:sz="0" w:space="0" w:color="auto"/>
+          <w:bottom w:val="none" w:sz="0" w:space="0" w:color="auto"/>
+          <w:right w:val="none" w:sz="0" w:space="0" w:color="auto"/>
+          <w:insideH w:val="none" w:sz="0" w:space="0" w:color="auto"/>
+          <w:insideV w:val="none" w:sz="0" w:space="0" w:color="auto"/>
+        </w:tblBorders>
         <w:tblLook w:val="04A0" w:firstRow="1" w:lastRow="0" w:firstColumn="1" w:lastColumn="0" w:noHBand="0" w:noVBand="1"/>
       </w:tblPr>
       <w:tblGrid>
@@ -91,6 +98,9 @@
                 <w:tab w:val="left" w:pos="1044"/>
               </w:tabs>
               <w:jc w:val="both"/>
+              <w:rPr>
+                <w:lang w:val="en-US"/>
+              </w:rPr>
             </w:pPr>
             <w:r>
               <w:rPr>
@@ -148,6 +158,50 @@
             <w:r>
               <w:tab/>
             </w:r>
+          </w:p>
+          <w:p>
+            <w:pPr>
+              <w:tabs>
+                <w:tab w:val="left" w:pos="1044"/>
+              </w:tabs>
+              <w:jc w:val="both"/>
+              <w:rPr>
+                <w:lang w:val="en-US"/>
+              </w:rPr>
+            </w:pPr>
+          </w:p>
+          <w:p>
+            <w:pPr>
+              <w:tabs>
+                <w:tab w:val="left" w:pos="1044"/>
+              </w:tabs>
+              <w:jc w:val="both"/>
+              <w:rPr>
+                <w:lang w:val="en-US"/>
+              </w:rPr>
+            </w:pPr>
+          </w:p>
+          <w:p>
+            <w:pPr>
+              <w:tabs>
+                <w:tab w:val="left" w:pos="1044"/>
+              </w:tabs>
+              <w:jc w:val="both"/>
+              <w:rPr>
+                <w:lang w:val="en-US"/>
+              </w:rPr>
+            </w:pPr>
+          </w:p>
+          <w:p>
+            <w:pPr>
+              <w:tabs>
+                <w:tab w:val="left" w:pos="1044"/>
+              </w:tabs>
+              <w:jc w:val="both"/>
+              <w:rPr>
+                <w:lang w:val="en-US"/>
+              </w:rPr>
+            </w:pPr>
           </w:p>
         </w:tc>
         <w:tc>
@@ -4230,15 +4284,23 @@
     </w:tbl>
     <w:tbl>
       <w:tblPr>
-        <w:tblStyle w:val="TableGrid"/>
-        <w:tblW w:w="10915" w:type="dxa"/>
-        <w:tblInd w:w="-142" w:type="dxa"/>
+        <w:tblStyle w:val="ac"/>
+        <w:tblW w:w="10774" w:type="dxa"/>
+        <w:tblInd w:w="-147" w:type="dxa"/>
+        <w:tblBorders>
+          <w:top w:val="none" w:sz="0" w:space="0" w:color="auto"/>
+          <w:left w:val="none" w:sz="0" w:space="0" w:color="auto"/>
+          <w:bottom w:val="none" w:sz="0" w:space="0" w:color="auto"/>
+          <w:right w:val="none" w:sz="0" w:space="0" w:color="auto"/>
+          <w:insideH w:val="none" w:sz="0" w:space="0" w:color="auto"/>
+          <w:insideV w:val="none" w:sz="0" w:space="0" w:color="auto"/>
+        </w:tblBorders>
         <w:tblLook w:val="04A0" w:firstRow="1" w:lastRow="0" w:firstColumn="1" w:lastColumn="0" w:noHBand="0" w:noVBand="1"/>
       </w:tblPr>
       <w:tblGrid>
-        <w:gridCol w:w="7744"/>
-        <w:gridCol w:w="1470"/>
-        <w:gridCol w:w="1701"/>
+        <w:gridCol w:w="7881"/>
+        <w:gridCol w:w="1334"/>
+        <w:gridCol w:w="1559"/>
       </w:tblGrid>
       <w:tr>
         <w:trPr>
@@ -4246,7 +4308,7 @@
         </w:trPr>
         <w:tc>
           <w:tcPr>
-            <w:tcW w:w="7744" w:type="dxa"/>
+            <w:tcW w:w="7881" w:type="dxa"/>
           </w:tcPr>
           <w:p>
             <w:pPr>
@@ -4262,7 +4324,20 @@
           <w:p>
             <w:pPr>
               <w:jc w:val="both"/>
+              <w:rPr>
+                <w:rFonts w:cs="Times New Roman"/>
+                <w:sz w:val="18"/>
+                <w:szCs w:val="18"/>
+              </w:rPr>
             </w:pPr>
+          </w:p>
+          <w:p>
+            <w:pPr>
+              <w:jc w:val="both"/>
+              <w:rPr>
+                <w:lang w:val="en-US"/>
+              </w:rPr>
+            </w:pPr>
             <w:proofErr w:type="spellStart"/>
             <w:r>
               <w:rPr>
@@ -4279,6 +4354,7 @@
                 <w:rFonts w:cs="Times New Roman"/>
                 <w:sz w:val="18"/>
                 <w:szCs w:val="18"/>
+                <w:lang w:val="en-US"/>
               </w:rPr>
               <w:t xml:space="preserve"> </w:t>
             </w:r>
@@ -4298,6 +4374,7 @@
                 <w:rFonts w:cs="Times New Roman"/>
                 <w:sz w:val="18"/>
                 <w:szCs w:val="18"/>
+                <w:lang w:val="en-US"/>
               </w:rPr>
               <w:t xml:space="preserve"> </w:t>
             </w:r>
@@ -4317,6 +4394,7 @@
                 <w:rFonts w:cs="Times New Roman"/>
                 <w:sz w:val="18"/>
                 <w:szCs w:val="18"/>
+                <w:lang w:val="en-US"/>
               </w:rPr>
               <w:t xml:space="preserve"> </w:t>
             </w:r>
@@ -4336,6 +4414,7 @@
                 <w:rFonts w:cs="Times New Roman"/>
                 <w:sz w:val="18"/>
                 <w:szCs w:val="18"/>
+                <w:lang w:val="en-US"/>
               </w:rPr>
               <w:t xml:space="preserve"> 2017 </w:t>
             </w:r>
@@ -4355,6 +4434,7 @@
                 <w:rFonts w:cs="Times New Roman"/>
                 <w:sz w:val="18"/>
                 <w:szCs w:val="18"/>
+                <w:lang w:val="en-US"/>
               </w:rPr>
               <w:t xml:space="preserve"> 15 </w:t>
             </w:r>
@@ -4374,6 +4454,7 @@
                 <w:rFonts w:cs="Times New Roman"/>
                 <w:sz w:val="18"/>
                 <w:szCs w:val="18"/>
+                <w:lang w:val="en-US"/>
               </w:rPr>
               <w:t xml:space="preserve"> 728-</w:t>
             </w:r>
@@ -4391,6 +4472,7 @@
                 <w:rFonts w:cs="Times New Roman"/>
                 <w:sz w:val="18"/>
                 <w:szCs w:val="18"/>
+                <w:lang w:val="en-US"/>
               </w:rPr>
               <w:t xml:space="preserve"> </w:t>
             </w:r>
@@ -4410,6 +4492,7 @@
                 <w:rFonts w:cs="Times New Roman"/>
                 <w:sz w:val="18"/>
                 <w:szCs w:val="18"/>
+                <w:lang w:val="en-US"/>
               </w:rPr>
               <w:t xml:space="preserve"> </w:t>
             </w:r>
@@ -4429,6 +4512,7 @@
                 <w:rFonts w:cs="Times New Roman"/>
                 <w:sz w:val="18"/>
                 <w:szCs w:val="18"/>
+                <w:lang w:val="en-US"/>
               </w:rPr>
               <w:t xml:space="preserve"> </w:t>
             </w:r>
@@ -4446,6 +4530,7 @@
                 <w:rFonts w:cs="Times New Roman"/>
                 <w:sz w:val="18"/>
                 <w:szCs w:val="18"/>
+                <w:lang w:val="en-US"/>
               </w:rPr>
               <w:t xml:space="preserve"> </w:t>
             </w:r>
@@ -4465,6 +4550,7 @@
                 <w:rFonts w:cs="Times New Roman"/>
                 <w:sz w:val="18"/>
                 <w:szCs w:val="18"/>
+                <w:lang w:val="en-US"/>
               </w:rPr>
               <w:t xml:space="preserve"> </w:t>
             </w:r>
@@ -4484,6 +4570,7 @@
                 <w:rFonts w:cs="Times New Roman"/>
                 <w:sz w:val="18"/>
                 <w:szCs w:val="18"/>
+                <w:lang w:val="en-US"/>
               </w:rPr>
               <w:t xml:space="preserve"> </w:t>
             </w:r>
@@ -4503,6 +4590,7 @@
                 <w:rFonts w:cs="Times New Roman"/>
                 <w:sz w:val="18"/>
                 <w:szCs w:val="18"/>
+                <w:lang w:val="en-US"/>
               </w:rPr>
               <w:t xml:space="preserve"> </w:t>
             </w:r>
@@ -4522,6 +4610,7 @@
                 <w:rFonts w:cs="Times New Roman"/>
                 <w:sz w:val="18"/>
                 <w:szCs w:val="18"/>
+                <w:lang w:val="en-US"/>
               </w:rPr>
               <w:t xml:space="preserve"> </w:t>
             </w:r>
@@ -4541,6 +4630,7 @@
                 <w:rFonts w:cs="Times New Roman"/>
                 <w:sz w:val="18"/>
                 <w:szCs w:val="18"/>
+                <w:lang w:val="en-US"/>
               </w:rPr>
               <w:t xml:space="preserve"> </w:t>
             </w:r>
@@ -4560,6 +4650,7 @@
                 <w:rFonts w:cs="Times New Roman"/>
                 <w:sz w:val="18"/>
                 <w:szCs w:val="18"/>
+                <w:lang w:val="en-US"/>
               </w:rPr>
               <w:t xml:space="preserve"> </w:t>
             </w:r>
@@ -4579,6 +4670,7 @@
                 <w:rFonts w:cs="Times New Roman"/>
                 <w:sz w:val="18"/>
                 <w:szCs w:val="18"/>
+                <w:lang w:val="en-US"/>
               </w:rPr>
               <w:t xml:space="preserve"> </w:t>
             </w:r>
@@ -4598,6 +4690,7 @@
                 <w:rFonts w:cs="Times New Roman"/>
                 <w:sz w:val="18"/>
                 <w:szCs w:val="18"/>
+                <w:lang w:val="en-US"/>
               </w:rPr>
               <w:t xml:space="preserve"> </w:t>
             </w:r>
@@ -4612,12 +4705,12 @@
               </w:rPr>
               <w:t>bo</w:t>
             </w:r>
-            <w:proofErr w:type="spellEnd"/>
-            <w:r>
-              <w:rPr>
-                <w:rFonts w:cs="Times New Roman"/>
-                <w:sz w:val="18"/>
-                <w:szCs w:val="18"/>
+            <w:r>
+              <w:rPr>
+                <w:rFonts w:cs="Times New Roman"/>
+                <w:sz w:val="18"/>
+                <w:szCs w:val="18"/>
+                <w:lang w:val="en-US"/>
               </w:rPr>
               <w:t>‘</w:t>
             </w:r>
@@ -4631,11 +4724,13 @@
               </w:rPr>
               <w:t>lib</w:t>
             </w:r>
-            <w:r>
-              <w:rPr>
-                <w:rFonts w:cs="Times New Roman"/>
-                <w:sz w:val="18"/>
-                <w:szCs w:val="18"/>
+            <w:proofErr w:type="spellEnd"/>
+            <w:r>
+              <w:rPr>
+                <w:rFonts w:cs="Times New Roman"/>
+                <w:sz w:val="18"/>
+                <w:szCs w:val="18"/>
+                <w:lang w:val="en-US"/>
               </w:rPr>
               <w:t xml:space="preserve">, </w:t>
             </w:r>
@@ -4655,6 +4750,7 @@
                 <w:rFonts w:cs="Times New Roman"/>
                 <w:sz w:val="18"/>
                 <w:szCs w:val="18"/>
+                <w:lang w:val="en-US"/>
               </w:rPr>
               <w:t xml:space="preserve"> </w:t>
             </w:r>
@@ -4674,6 +4770,7 @@
                 <w:rFonts w:cs="Times New Roman"/>
                 <w:sz w:val="18"/>
                 <w:szCs w:val="18"/>
+                <w:lang w:val="en-US"/>
               </w:rPr>
               <w:t xml:space="preserve"> </w:t>
             </w:r>
@@ -4693,6 +4790,7 @@
                 <w:rFonts w:cs="Times New Roman"/>
                 <w:sz w:val="18"/>
                 <w:szCs w:val="18"/>
+                <w:lang w:val="en-US"/>
               </w:rPr>
               <w:t xml:space="preserve"> </w:t>
             </w:r>
@@ -4712,6 +4810,7 @@
                 <w:rFonts w:cs="Times New Roman"/>
                 <w:sz w:val="18"/>
                 <w:szCs w:val="18"/>
+                <w:lang w:val="en-US"/>
               </w:rPr>
               <w:t xml:space="preserve"> </w:t>
             </w:r>
@@ -4731,6 +4830,7 @@
                 <w:rFonts w:cs="Times New Roman"/>
                 <w:sz w:val="18"/>
                 <w:szCs w:val="18"/>
+                <w:lang w:val="en-US"/>
               </w:rPr>
               <w:t xml:space="preserve"> </w:t>
             </w:r>
@@ -4750,6 +4850,7 @@
                 <w:rFonts w:cs="Times New Roman"/>
                 <w:sz w:val="18"/>
                 <w:szCs w:val="18"/>
+                <w:lang w:val="en-US"/>
               </w:rPr>
               <w:t xml:space="preserve"> </w:t>
             </w:r>
@@ -4769,6 +4870,7 @@
                 <w:rFonts w:cs="Times New Roman"/>
                 <w:sz w:val="18"/>
                 <w:szCs w:val="18"/>
+                <w:lang w:val="en-US"/>
               </w:rPr>
               <w:t xml:space="preserve"> </w:t>
             </w:r>
@@ -4786,6 +4888,7 @@
                 <w:rFonts w:cs="Times New Roman"/>
                 <w:sz w:val="18"/>
                 <w:szCs w:val="18"/>
+                <w:lang w:val="en-US"/>
               </w:rPr>
               <w:t xml:space="preserve"> </w:t>
             </w:r>
@@ -4805,9 +4908,11 @@
                 <w:rFonts w:cs="Times New Roman"/>
                 <w:sz w:val="18"/>
                 <w:szCs w:val="18"/>
-              </w:rPr>
-              <w:t xml:space="preserve"> </w:t>
-            </w:r>
+                <w:lang w:val="en-US"/>
+              </w:rPr>
+              <w:t xml:space="preserve"> </w:t>
+            </w:r>
+            <w:proofErr w:type="spellStart"/>
             <w:r>
               <w:rPr>
                 <w:rFonts w:cs="Times New Roman"/>
@@ -4822,10 +4927,10 @@
                 <w:rFonts w:cs="Times New Roman"/>
                 <w:sz w:val="18"/>
                 <w:szCs w:val="18"/>
+                <w:lang w:val="en-US"/>
               </w:rPr>
               <w:t>’</w:t>
             </w:r>
-            <w:proofErr w:type="spellStart"/>
             <w:r>
               <w:rPr>
                 <w:rFonts w:cs="Times New Roman"/>
@@ -4841,6 +4946,7 @@
                 <w:rFonts w:cs="Times New Roman"/>
                 <w:sz w:val="18"/>
                 <w:szCs w:val="18"/>
+                <w:lang w:val="en-US"/>
               </w:rPr>
               <w:t xml:space="preserve"> </w:t>
             </w:r>
@@ -4860,6 +4966,7 @@
                 <w:rFonts w:cs="Times New Roman"/>
                 <w:sz w:val="18"/>
                 <w:szCs w:val="18"/>
+                <w:lang w:val="en-US"/>
               </w:rPr>
               <w:t xml:space="preserve">. </w:t>
             </w:r>
@@ -4877,6 +4984,7 @@
                 <w:rFonts w:cs="Times New Roman"/>
                 <w:sz w:val="18"/>
                 <w:szCs w:val="18"/>
+                <w:lang w:val="en-US"/>
               </w:rPr>
               <w:t xml:space="preserve"> </w:t>
             </w:r>
@@ -4896,6 +5004,7 @@
                 <w:rFonts w:cs="Times New Roman"/>
                 <w:sz w:val="18"/>
                 <w:szCs w:val="18"/>
+                <w:lang w:val="en-US"/>
               </w:rPr>
               <w:t xml:space="preserve"> </w:t>
             </w:r>
@@ -4913,6 +5022,7 @@
                 <w:rFonts w:cs="Times New Roman"/>
                 <w:sz w:val="18"/>
                 <w:szCs w:val="18"/>
+                <w:lang w:val="en-US"/>
               </w:rPr>
               <w:t>.</w:t>
             </w:r>
@@ -4930,10 +5040,10 @@
                 <w:rFonts w:cs="Times New Roman"/>
                 <w:sz w:val="18"/>
                 <w:szCs w:val="18"/>
+                <w:lang w:val="en-US"/>
               </w:rPr>
               <w:t>.</w:t>
             </w:r>
-            <w:proofErr w:type="spellStart"/>
             <w:r>
               <w:rPr>
                 <w:rFonts w:cs="Times New Roman"/>
@@ -4943,12 +5053,12 @@
               </w:rPr>
               <w:t>uz</w:t>
             </w:r>
-            <w:proofErr w:type="spellEnd"/>
-            <w:r>
-              <w:rPr>
-                <w:rFonts w:cs="Times New Roman"/>
-                <w:sz w:val="18"/>
-                <w:szCs w:val="18"/>
+            <w:r>
+              <w:rPr>
+                <w:rFonts w:cs="Times New Roman"/>
+                <w:sz w:val="18"/>
+                <w:szCs w:val="18"/>
+                <w:lang w:val="en-US"/>
               </w:rPr>
               <w:t xml:space="preserve"> </w:t>
             </w:r>
@@ -4962,16 +5072,15 @@
               </w:rPr>
               <w:t>veb</w:t>
             </w:r>
-            <w:proofErr w:type="spellEnd"/>
-            <w:r>
-              <w:rPr>
-                <w:rFonts w:cs="Times New Roman"/>
-                <w:sz w:val="18"/>
-                <w:szCs w:val="18"/>
+            <w:r>
+              <w:rPr>
+                <w:rFonts w:cs="Times New Roman"/>
+                <w:sz w:val="18"/>
+                <w:szCs w:val="18"/>
+                <w:lang w:val="en-US"/>
               </w:rPr>
               <w:t>-</w:t>
             </w:r>
-            <w:proofErr w:type="spellStart"/>
             <w:r>
               <w:rPr>
                 <w:rFonts w:cs="Times New Roman"/>
@@ -4987,6 +5096,7 @@
                 <w:rFonts w:cs="Times New Roman"/>
                 <w:sz w:val="18"/>
                 <w:szCs w:val="18"/>
+                <w:lang w:val="en-US"/>
               </w:rPr>
               <w:t xml:space="preserve"> </w:t>
             </w:r>
@@ -5006,6 +5116,7 @@
                 <w:rFonts w:cs="Times New Roman"/>
                 <w:sz w:val="18"/>
                 <w:szCs w:val="18"/>
+                <w:lang w:val="en-US"/>
               </w:rPr>
               <w:t xml:space="preserve"> </w:t>
             </w:r>
@@ -5025,6 +5136,7 @@
                 <w:rFonts w:cs="Times New Roman"/>
                 <w:sz w:val="18"/>
                 <w:szCs w:val="18"/>
+                <w:lang w:val="en-US"/>
               </w:rPr>
               <w:t xml:space="preserve"> </w:t>
             </w:r>
@@ -5044,6 +5156,7 @@
                 <w:rFonts w:cs="Times New Roman"/>
                 <w:sz w:val="18"/>
                 <w:szCs w:val="18"/>
+                <w:lang w:val="en-US"/>
               </w:rPr>
               <w:t xml:space="preserve"> </w:t>
             </w:r>
@@ -5063,6 +5176,7 @@
                 <w:rFonts w:cs="Times New Roman"/>
                 <w:sz w:val="18"/>
                 <w:szCs w:val="18"/>
+                <w:lang w:val="en-US"/>
               </w:rPr>
               <w:t xml:space="preserve"> </w:t>
             </w:r>
@@ -5082,6 +5196,7 @@
                 <w:rFonts w:cs="Times New Roman"/>
                 <w:sz w:val="18"/>
                 <w:szCs w:val="18"/>
+                <w:lang w:val="en-US"/>
               </w:rPr>
               <w:t xml:space="preserve"> </w:t>
             </w:r>
@@ -5101,6 +5216,7 @@
                 <w:rFonts w:cs="Times New Roman"/>
                 <w:sz w:val="18"/>
                 <w:szCs w:val="18"/>
+                <w:lang w:val="en-US"/>
               </w:rPr>
               <w:t xml:space="preserve"> </w:t>
             </w:r>
@@ -5120,6 +5236,7 @@
                 <w:rFonts w:cs="Times New Roman"/>
                 <w:sz w:val="18"/>
                 <w:szCs w:val="18"/>
+                <w:lang w:val="en-US"/>
               </w:rPr>
               <w:t xml:space="preserve"> </w:t>
             </w:r>
@@ -5139,6 +5256,7 @@
                 <w:rFonts w:cs="Times New Roman"/>
                 <w:sz w:val="18"/>
                 <w:szCs w:val="18"/>
+                <w:lang w:val="en-US"/>
               </w:rPr>
               <w:t xml:space="preserve"> </w:t>
             </w:r>
@@ -5156,6 +5274,7 @@
                 <w:rFonts w:cs="Times New Roman"/>
                 <w:sz w:val="18"/>
                 <w:szCs w:val="18"/>
+                <w:lang w:val="en-US"/>
               </w:rPr>
               <w:t xml:space="preserve">- </w:t>
             </w:r>
@@ -5175,6 +5294,7 @@
                 <w:rFonts w:cs="Times New Roman"/>
                 <w:sz w:val="18"/>
                 <w:szCs w:val="18"/>
+                <w:lang w:val="en-US"/>
               </w:rPr>
               <w:t xml:space="preserve"> </w:t>
             </w:r>
@@ -5194,6 +5314,7 @@
                 <w:rFonts w:cs="Times New Roman"/>
                 <w:sz w:val="18"/>
                 <w:szCs w:val="18"/>
+                <w:lang w:val="en-US"/>
               </w:rPr>
               <w:t xml:space="preserve"> </w:t>
             </w:r>
@@ -5213,6 +5334,7 @@
                 <w:rFonts w:cs="Times New Roman"/>
                 <w:sz w:val="18"/>
                 <w:szCs w:val="18"/>
+                <w:lang w:val="en-US"/>
               </w:rPr>
               <w:t xml:space="preserve"> </w:t>
             </w:r>
@@ -5232,6 +5354,7 @@
                 <w:rFonts w:cs="Times New Roman"/>
                 <w:sz w:val="18"/>
                 <w:szCs w:val="18"/>
+                <w:lang w:val="en-US"/>
               </w:rPr>
               <w:t xml:space="preserve"> </w:t>
             </w:r>
@@ -5251,6 +5374,7 @@
                 <w:rFonts w:cs="Times New Roman"/>
                 <w:sz w:val="18"/>
                 <w:szCs w:val="18"/>
+                <w:lang w:val="en-US"/>
               </w:rPr>
               <w:t xml:space="preserve"> </w:t>
             </w:r>
@@ -5270,6 +5394,7 @@
                 <w:rFonts w:cs="Times New Roman"/>
                 <w:sz w:val="18"/>
                 <w:szCs w:val="18"/>
+                <w:lang w:val="en-US"/>
               </w:rPr>
               <w:t>.</w:t>
             </w:r>
@@ -5278,11 +5403,12 @@
         </w:tc>
         <w:tc>
           <w:tcPr>
-            <w:tcW w:w="1470" w:type="dxa"/>
+            <w:tcW w:w="1334" w:type="dxa"/>
+            <w:vAlign w:val="center"/>
           </w:tcPr>
           <w:p>
             <w:pPr>
-              <w:jc w:val="right"/>
+              <w:jc w:val="center"/>
               <w:rPr>
                 <w:sz w:val="20"/>
                 <w:szCs w:val="16"/>
@@ -5309,13 +5435,14 @@
                 <w:sz w:val="20"/>
                 <w:szCs w:val="16"/>
               </w:rPr>
-              <w:t xml:space="preserve">}} </w:t>
+              <w:t>}}</w:t>
             </w:r>
           </w:p>
         </w:tc>
         <w:tc>
           <w:tcPr>
-            <w:tcW w:w="1701" w:type="dxa"/>
+            <w:tcW w:w="1559" w:type="dxa"/>
+            <w:vAlign w:val="center"/>
           </w:tcPr>
           <w:p>
             <w:pPr>

</xml_diff>

<commit_message>
Update compiled Python bytecode for document service. This change reflects modifications in the document processing logic, ensuring compatibility with the latest code changes.
</commit_message>
<xml_diff>
--- a/templates/template_mygov.docx
+++ b/templates/template_mygov.docx
@@ -4295,12 +4295,13 @@
           <w:insideH w:val="none" w:sz="0" w:space="0" w:color="auto"/>
           <w:insideV w:val="none" w:sz="0" w:space="0" w:color="auto"/>
         </w:tblBorders>
+        <w:tblLayout w:type="fixed"/>
         <w:tblLook w:val="04A0" w:firstRow="1" w:lastRow="0" w:firstColumn="1" w:lastColumn="0" w:noHBand="0" w:noVBand="1"/>
       </w:tblPr>
       <w:tblGrid>
-        <w:gridCol w:w="7881"/>
+        <w:gridCol w:w="7902"/>
         <w:gridCol w:w="1334"/>
-        <w:gridCol w:w="1559"/>
+        <w:gridCol w:w="1538"/>
       </w:tblGrid>
       <w:tr>
         <w:trPr>
@@ -4308,7 +4309,7 @@
         </w:trPr>
         <w:tc>
           <w:tcPr>
-            <w:tcW w:w="7881" w:type="dxa"/>
+            <w:tcW w:w="7902" w:type="dxa"/>
           </w:tcPr>
           <w:p>
             <w:pPr>
@@ -4334,9 +4335,6 @@
           <w:p>
             <w:pPr>
               <w:jc w:val="both"/>
-              <w:rPr>
-                <w:lang w:val="en-US"/>
-              </w:rPr>
             </w:pPr>
             <w:proofErr w:type="spellStart"/>
             <w:r>
@@ -4354,7 +4352,6 @@
                 <w:rFonts w:cs="Times New Roman"/>
                 <w:sz w:val="18"/>
                 <w:szCs w:val="18"/>
-                <w:lang w:val="en-US"/>
               </w:rPr>
               <w:t xml:space="preserve"> </w:t>
             </w:r>
@@ -4374,7 +4371,6 @@
                 <w:rFonts w:cs="Times New Roman"/>
                 <w:sz w:val="18"/>
                 <w:szCs w:val="18"/>
-                <w:lang w:val="en-US"/>
               </w:rPr>
               <w:t xml:space="preserve"> </w:t>
             </w:r>
@@ -4394,7 +4390,6 @@
                 <w:rFonts w:cs="Times New Roman"/>
                 <w:sz w:val="18"/>
                 <w:szCs w:val="18"/>
-                <w:lang w:val="en-US"/>
               </w:rPr>
               <w:t xml:space="preserve"> </w:t>
             </w:r>
@@ -4414,7 +4409,6 @@
                 <w:rFonts w:cs="Times New Roman"/>
                 <w:sz w:val="18"/>
                 <w:szCs w:val="18"/>
-                <w:lang w:val="en-US"/>
               </w:rPr>
               <w:t xml:space="preserve"> 2017 </w:t>
             </w:r>
@@ -4434,7 +4428,6 @@
                 <w:rFonts w:cs="Times New Roman"/>
                 <w:sz w:val="18"/>
                 <w:szCs w:val="18"/>
-                <w:lang w:val="en-US"/>
               </w:rPr>
               <w:t xml:space="preserve"> 15 </w:t>
             </w:r>
@@ -4454,7 +4447,6 @@
                 <w:rFonts w:cs="Times New Roman"/>
                 <w:sz w:val="18"/>
                 <w:szCs w:val="18"/>
-                <w:lang w:val="en-US"/>
               </w:rPr>
               <w:t xml:space="preserve"> 728-</w:t>
             </w:r>
@@ -4472,7 +4464,6 @@
                 <w:rFonts w:cs="Times New Roman"/>
                 <w:sz w:val="18"/>
                 <w:szCs w:val="18"/>
-                <w:lang w:val="en-US"/>
               </w:rPr>
               <w:t xml:space="preserve"> </w:t>
             </w:r>
@@ -4492,7 +4483,6 @@
                 <w:rFonts w:cs="Times New Roman"/>
                 <w:sz w:val="18"/>
                 <w:szCs w:val="18"/>
-                <w:lang w:val="en-US"/>
               </w:rPr>
               <w:t xml:space="preserve"> </w:t>
             </w:r>
@@ -4512,7 +4502,6 @@
                 <w:rFonts w:cs="Times New Roman"/>
                 <w:sz w:val="18"/>
                 <w:szCs w:val="18"/>
-                <w:lang w:val="en-US"/>
               </w:rPr>
               <w:t xml:space="preserve"> </w:t>
             </w:r>
@@ -4530,7 +4519,6 @@
                 <w:rFonts w:cs="Times New Roman"/>
                 <w:sz w:val="18"/>
                 <w:szCs w:val="18"/>
-                <w:lang w:val="en-US"/>
               </w:rPr>
               <w:t xml:space="preserve"> </w:t>
             </w:r>
@@ -4550,7 +4538,6 @@
                 <w:rFonts w:cs="Times New Roman"/>
                 <w:sz w:val="18"/>
                 <w:szCs w:val="18"/>
-                <w:lang w:val="en-US"/>
               </w:rPr>
               <w:t xml:space="preserve"> </w:t>
             </w:r>
@@ -4570,7 +4557,6 @@
                 <w:rFonts w:cs="Times New Roman"/>
                 <w:sz w:val="18"/>
                 <w:szCs w:val="18"/>
-                <w:lang w:val="en-US"/>
               </w:rPr>
               <w:t xml:space="preserve"> </w:t>
             </w:r>
@@ -4590,7 +4576,6 @@
                 <w:rFonts w:cs="Times New Roman"/>
                 <w:sz w:val="18"/>
                 <w:szCs w:val="18"/>
-                <w:lang w:val="en-US"/>
               </w:rPr>
               <w:t xml:space="preserve"> </w:t>
             </w:r>
@@ -4610,7 +4595,6 @@
                 <w:rFonts w:cs="Times New Roman"/>
                 <w:sz w:val="18"/>
                 <w:szCs w:val="18"/>
-                <w:lang w:val="en-US"/>
               </w:rPr>
               <w:t xml:space="preserve"> </w:t>
             </w:r>
@@ -4630,7 +4614,6 @@
                 <w:rFonts w:cs="Times New Roman"/>
                 <w:sz w:val="18"/>
                 <w:szCs w:val="18"/>
-                <w:lang w:val="en-US"/>
               </w:rPr>
               <w:t xml:space="preserve"> </w:t>
             </w:r>
@@ -4650,7 +4633,6 @@
                 <w:rFonts w:cs="Times New Roman"/>
                 <w:sz w:val="18"/>
                 <w:szCs w:val="18"/>
-                <w:lang w:val="en-US"/>
               </w:rPr>
               <w:t xml:space="preserve"> </w:t>
             </w:r>
@@ -4670,7 +4652,6 @@
                 <w:rFonts w:cs="Times New Roman"/>
                 <w:sz w:val="18"/>
                 <w:szCs w:val="18"/>
-                <w:lang w:val="en-US"/>
               </w:rPr>
               <w:t xml:space="preserve"> </w:t>
             </w:r>
@@ -4690,7 +4671,6 @@
                 <w:rFonts w:cs="Times New Roman"/>
                 <w:sz w:val="18"/>
                 <w:szCs w:val="18"/>
-                <w:lang w:val="en-US"/>
               </w:rPr>
               <w:t xml:space="preserve"> </w:t>
             </w:r>
@@ -4705,12 +4685,12 @@
               </w:rPr>
               <w:t>bo</w:t>
             </w:r>
-            <w:r>
-              <w:rPr>
-                <w:rFonts w:cs="Times New Roman"/>
-                <w:sz w:val="18"/>
-                <w:szCs w:val="18"/>
-                <w:lang w:val="en-US"/>
+            <w:proofErr w:type="spellEnd"/>
+            <w:r>
+              <w:rPr>
+                <w:rFonts w:cs="Times New Roman"/>
+                <w:sz w:val="18"/>
+                <w:szCs w:val="18"/>
               </w:rPr>
               <w:t>‘</w:t>
             </w:r>
@@ -4724,13 +4704,11 @@
               </w:rPr>
               <w:t>lib</w:t>
             </w:r>
-            <w:proofErr w:type="spellEnd"/>
-            <w:r>
-              <w:rPr>
-                <w:rFonts w:cs="Times New Roman"/>
-                <w:sz w:val="18"/>
-                <w:szCs w:val="18"/>
-                <w:lang w:val="en-US"/>
+            <w:r>
+              <w:rPr>
+                <w:rFonts w:cs="Times New Roman"/>
+                <w:sz w:val="18"/>
+                <w:szCs w:val="18"/>
               </w:rPr>
               <w:t xml:space="preserve">, </w:t>
             </w:r>
@@ -4750,7 +4728,6 @@
                 <w:rFonts w:cs="Times New Roman"/>
                 <w:sz w:val="18"/>
                 <w:szCs w:val="18"/>
-                <w:lang w:val="en-US"/>
               </w:rPr>
               <w:t xml:space="preserve"> </w:t>
             </w:r>
@@ -4770,7 +4747,6 @@
                 <w:rFonts w:cs="Times New Roman"/>
                 <w:sz w:val="18"/>
                 <w:szCs w:val="18"/>
-                <w:lang w:val="en-US"/>
               </w:rPr>
               <w:t xml:space="preserve"> </w:t>
             </w:r>
@@ -4790,7 +4766,6 @@
                 <w:rFonts w:cs="Times New Roman"/>
                 <w:sz w:val="18"/>
                 <w:szCs w:val="18"/>
-                <w:lang w:val="en-US"/>
               </w:rPr>
               <w:t xml:space="preserve"> </w:t>
             </w:r>
@@ -4810,7 +4785,6 @@
                 <w:rFonts w:cs="Times New Roman"/>
                 <w:sz w:val="18"/>
                 <w:szCs w:val="18"/>
-                <w:lang w:val="en-US"/>
               </w:rPr>
               <w:t xml:space="preserve"> </w:t>
             </w:r>
@@ -4830,7 +4804,6 @@
                 <w:rFonts w:cs="Times New Roman"/>
                 <w:sz w:val="18"/>
                 <w:szCs w:val="18"/>
-                <w:lang w:val="en-US"/>
               </w:rPr>
               <w:t xml:space="preserve"> </w:t>
             </w:r>
@@ -4850,7 +4823,6 @@
                 <w:rFonts w:cs="Times New Roman"/>
                 <w:sz w:val="18"/>
                 <w:szCs w:val="18"/>
-                <w:lang w:val="en-US"/>
               </w:rPr>
               <w:t xml:space="preserve"> </w:t>
             </w:r>
@@ -4870,7 +4842,6 @@
                 <w:rFonts w:cs="Times New Roman"/>
                 <w:sz w:val="18"/>
                 <w:szCs w:val="18"/>
-                <w:lang w:val="en-US"/>
               </w:rPr>
               <w:t xml:space="preserve"> </w:t>
             </w:r>
@@ -4888,7 +4859,6 @@
                 <w:rFonts w:cs="Times New Roman"/>
                 <w:sz w:val="18"/>
                 <w:szCs w:val="18"/>
-                <w:lang w:val="en-US"/>
               </w:rPr>
               <w:t xml:space="preserve"> </w:t>
             </w:r>
@@ -4908,11 +4878,9 @@
                 <w:rFonts w:cs="Times New Roman"/>
                 <w:sz w:val="18"/>
                 <w:szCs w:val="18"/>
-                <w:lang w:val="en-US"/>
-              </w:rPr>
-              <w:t xml:space="preserve"> </w:t>
-            </w:r>
-            <w:proofErr w:type="spellStart"/>
+              </w:rPr>
+              <w:t xml:space="preserve"> </w:t>
+            </w:r>
             <w:r>
               <w:rPr>
                 <w:rFonts w:cs="Times New Roman"/>
@@ -4927,10 +4895,10 @@
                 <w:rFonts w:cs="Times New Roman"/>
                 <w:sz w:val="18"/>
                 <w:szCs w:val="18"/>
-                <w:lang w:val="en-US"/>
               </w:rPr>
               <w:t>’</w:t>
             </w:r>
+            <w:proofErr w:type="spellStart"/>
             <w:r>
               <w:rPr>
                 <w:rFonts w:cs="Times New Roman"/>
@@ -4946,7 +4914,6 @@
                 <w:rFonts w:cs="Times New Roman"/>
                 <w:sz w:val="18"/>
                 <w:szCs w:val="18"/>
-                <w:lang w:val="en-US"/>
               </w:rPr>
               <w:t xml:space="preserve"> </w:t>
             </w:r>
@@ -4966,7 +4933,6 @@
                 <w:rFonts w:cs="Times New Roman"/>
                 <w:sz w:val="18"/>
                 <w:szCs w:val="18"/>
-                <w:lang w:val="en-US"/>
               </w:rPr>
               <w:t xml:space="preserve">. </w:t>
             </w:r>
@@ -4984,7 +4950,6 @@
                 <w:rFonts w:cs="Times New Roman"/>
                 <w:sz w:val="18"/>
                 <w:szCs w:val="18"/>
-                <w:lang w:val="en-US"/>
               </w:rPr>
               <w:t xml:space="preserve"> </w:t>
             </w:r>
@@ -5004,7 +4969,6 @@
                 <w:rFonts w:cs="Times New Roman"/>
                 <w:sz w:val="18"/>
                 <w:szCs w:val="18"/>
-                <w:lang w:val="en-US"/>
               </w:rPr>
               <w:t xml:space="preserve"> </w:t>
             </w:r>
@@ -5022,7 +4986,6 @@
                 <w:rFonts w:cs="Times New Roman"/>
                 <w:sz w:val="18"/>
                 <w:szCs w:val="18"/>
-                <w:lang w:val="en-US"/>
               </w:rPr>
               <w:t>.</w:t>
             </w:r>
@@ -5040,10 +5003,10 @@
                 <w:rFonts w:cs="Times New Roman"/>
                 <w:sz w:val="18"/>
                 <w:szCs w:val="18"/>
-                <w:lang w:val="en-US"/>
               </w:rPr>
               <w:t>.</w:t>
             </w:r>
+            <w:proofErr w:type="spellStart"/>
             <w:r>
               <w:rPr>
                 <w:rFonts w:cs="Times New Roman"/>
@@ -5053,12 +5016,12 @@
               </w:rPr>
               <w:t>uz</w:t>
             </w:r>
-            <w:r>
-              <w:rPr>
-                <w:rFonts w:cs="Times New Roman"/>
-                <w:sz w:val="18"/>
-                <w:szCs w:val="18"/>
-                <w:lang w:val="en-US"/>
+            <w:proofErr w:type="spellEnd"/>
+            <w:r>
+              <w:rPr>
+                <w:rFonts w:cs="Times New Roman"/>
+                <w:sz w:val="18"/>
+                <w:szCs w:val="18"/>
               </w:rPr>
               <w:t xml:space="preserve"> </w:t>
             </w:r>
@@ -5072,15 +5035,16 @@
               </w:rPr>
               <w:t>veb</w:t>
             </w:r>
-            <w:r>
-              <w:rPr>
-                <w:rFonts w:cs="Times New Roman"/>
-                <w:sz w:val="18"/>
-                <w:szCs w:val="18"/>
-                <w:lang w:val="en-US"/>
+            <w:proofErr w:type="spellEnd"/>
+            <w:r>
+              <w:rPr>
+                <w:rFonts w:cs="Times New Roman"/>
+                <w:sz w:val="18"/>
+                <w:szCs w:val="18"/>
               </w:rPr>
               <w:t>-</w:t>
             </w:r>
+            <w:proofErr w:type="spellStart"/>
             <w:r>
               <w:rPr>
                 <w:rFonts w:cs="Times New Roman"/>
@@ -5096,7 +5060,6 @@
                 <w:rFonts w:cs="Times New Roman"/>
                 <w:sz w:val="18"/>
                 <w:szCs w:val="18"/>
-                <w:lang w:val="en-US"/>
               </w:rPr>
               <w:t xml:space="preserve"> </w:t>
             </w:r>
@@ -5116,7 +5079,6 @@
                 <w:rFonts w:cs="Times New Roman"/>
                 <w:sz w:val="18"/>
                 <w:szCs w:val="18"/>
-                <w:lang w:val="en-US"/>
               </w:rPr>
               <w:t xml:space="preserve"> </w:t>
             </w:r>
@@ -5136,7 +5098,6 @@
                 <w:rFonts w:cs="Times New Roman"/>
                 <w:sz w:val="18"/>
                 <w:szCs w:val="18"/>
-                <w:lang w:val="en-US"/>
               </w:rPr>
               <w:t xml:space="preserve"> </w:t>
             </w:r>
@@ -5156,7 +5117,6 @@
                 <w:rFonts w:cs="Times New Roman"/>
                 <w:sz w:val="18"/>
                 <w:szCs w:val="18"/>
-                <w:lang w:val="en-US"/>
               </w:rPr>
               <w:t xml:space="preserve"> </w:t>
             </w:r>
@@ -5176,7 +5136,6 @@
                 <w:rFonts w:cs="Times New Roman"/>
                 <w:sz w:val="18"/>
                 <w:szCs w:val="18"/>
-                <w:lang w:val="en-US"/>
               </w:rPr>
               <w:t xml:space="preserve"> </w:t>
             </w:r>
@@ -5196,7 +5155,6 @@
                 <w:rFonts w:cs="Times New Roman"/>
                 <w:sz w:val="18"/>
                 <w:szCs w:val="18"/>
-                <w:lang w:val="en-US"/>
               </w:rPr>
               <w:t xml:space="preserve"> </w:t>
             </w:r>
@@ -5216,7 +5174,6 @@
                 <w:rFonts w:cs="Times New Roman"/>
                 <w:sz w:val="18"/>
                 <w:szCs w:val="18"/>
-                <w:lang w:val="en-US"/>
               </w:rPr>
               <w:t xml:space="preserve"> </w:t>
             </w:r>
@@ -5236,7 +5193,6 @@
                 <w:rFonts w:cs="Times New Roman"/>
                 <w:sz w:val="18"/>
                 <w:szCs w:val="18"/>
-                <w:lang w:val="en-US"/>
               </w:rPr>
               <w:t xml:space="preserve"> </w:t>
             </w:r>
@@ -5256,7 +5212,6 @@
                 <w:rFonts w:cs="Times New Roman"/>
                 <w:sz w:val="18"/>
                 <w:szCs w:val="18"/>
-                <w:lang w:val="en-US"/>
               </w:rPr>
               <w:t xml:space="preserve"> </w:t>
             </w:r>
@@ -5274,7 +5229,6 @@
                 <w:rFonts w:cs="Times New Roman"/>
                 <w:sz w:val="18"/>
                 <w:szCs w:val="18"/>
-                <w:lang w:val="en-US"/>
               </w:rPr>
               <w:t xml:space="preserve">- </w:t>
             </w:r>
@@ -5294,7 +5248,6 @@
                 <w:rFonts w:cs="Times New Roman"/>
                 <w:sz w:val="18"/>
                 <w:szCs w:val="18"/>
-                <w:lang w:val="en-US"/>
               </w:rPr>
               <w:t xml:space="preserve"> </w:t>
             </w:r>
@@ -5314,7 +5267,6 @@
                 <w:rFonts w:cs="Times New Roman"/>
                 <w:sz w:val="18"/>
                 <w:szCs w:val="18"/>
-                <w:lang w:val="en-US"/>
               </w:rPr>
               <w:t xml:space="preserve"> </w:t>
             </w:r>
@@ -5334,7 +5286,6 @@
                 <w:rFonts w:cs="Times New Roman"/>
                 <w:sz w:val="18"/>
                 <w:szCs w:val="18"/>
-                <w:lang w:val="en-US"/>
               </w:rPr>
               <w:t xml:space="preserve"> </w:t>
             </w:r>
@@ -5354,7 +5305,6 @@
                 <w:rFonts w:cs="Times New Roman"/>
                 <w:sz w:val="18"/>
                 <w:szCs w:val="18"/>
-                <w:lang w:val="en-US"/>
               </w:rPr>
               <w:t xml:space="preserve"> </w:t>
             </w:r>
@@ -5374,7 +5324,6 @@
                 <w:rFonts w:cs="Times New Roman"/>
                 <w:sz w:val="18"/>
                 <w:szCs w:val="18"/>
-                <w:lang w:val="en-US"/>
               </w:rPr>
               <w:t xml:space="preserve"> </w:t>
             </w:r>
@@ -5394,7 +5343,6 @@
                 <w:rFonts w:cs="Times New Roman"/>
                 <w:sz w:val="18"/>
                 <w:szCs w:val="18"/>
-                <w:lang w:val="en-US"/>
               </w:rPr>
               <w:t>.</w:t>
             </w:r>
@@ -5441,7 +5389,7 @@
         </w:tc>
         <w:tc>
           <w:tcPr>
-            <w:tcW w:w="1559" w:type="dxa"/>
+            <w:tcW w:w="1538" w:type="dxa"/>
             <w:vAlign w:val="center"/>
           </w:tcPr>
           <w:p>

</xml_diff>